<commit_message>
Oh yeah on top of the game now baybee
</commit_message>
<xml_diff>
--- a/PChemLab/Informal_report.docx
+++ b/PChemLab/Informal_report.docx
@@ -1,6 +1,6 @@
 
 <file path=word/document.xml><?xml version="1.0" encoding="utf-8"?>
-<w:document xmlns:wpc="http://schemas.microsoft.com/office/word/2010/wordprocessingCanvas" xmlns:cx="http://schemas.microsoft.com/office/drawing/2014/chartex" xmlns:cx1="http://schemas.microsoft.com/office/drawing/2015/9/8/chartex" xmlns:cx2="http://schemas.microsoft.com/office/drawing/2015/10/21/chartex" xmlns:cx3="http://schemas.microsoft.com/office/drawing/2016/5/9/chartex" xmlns:cx4="http://schemas.microsoft.com/office/drawing/2016/5/10/chartex" xmlns:cx5="http://schemas.microsoft.com/office/drawing/2016/5/11/chartex" xmlns:cx6="http://schemas.microsoft.com/office/drawing/2016/5/12/chartex" xmlns:cx7="http://schemas.microsoft.com/office/drawing/2016/5/13/chartex" xmlns:cx8="http://schemas.microsoft.com/office/drawing/2016/5/14/chartex" xmlns:mc="http://schemas.openxmlformats.org/markup-compatibility/2006" xmlns:aink="http://schemas.microsoft.com/office/drawing/2016/ink" xmlns:am3d="http://schemas.microsoft.com/office/drawing/2017/model3d" xmlns:o="urn:schemas-microsoft-com:office:office" xmlns:r="http://schemas.openxmlformats.org/officeDocument/2006/relationships" xmlns:m="http://schemas.openxmlformats.org/officeDocument/2006/math" xmlns:v="urn:schemas-microsoft-com:vml" xmlns:wp14="http://schemas.microsoft.com/office/word/2010/wordprocessingDrawing" xmlns:wp="http://schemas.openxmlformats.org/drawingml/2006/wordprocessingDrawing" xmlns:w10="urn:schemas-microsoft-com:office:word" xmlns:w="http://schemas.openxmlformats.org/wordprocessingml/2006/main" xmlns:w14="http://schemas.microsoft.com/office/word/2010/wordml" xmlns:w15="http://schemas.microsoft.com/office/word/2012/wordml" xmlns:w16cid="http://schemas.microsoft.com/office/word/2016/wordml/cid" xmlns:w16se="http://schemas.microsoft.com/office/word/2015/wordml/symex" xmlns:wpg="http://schemas.microsoft.com/office/word/2010/wordprocessingGroup" xmlns:wpi="http://schemas.microsoft.com/office/word/2010/wordprocessingInk" xmlns:wne="http://schemas.microsoft.com/office/word/2006/wordml" xmlns:wps="http://schemas.microsoft.com/office/word/2010/wordprocessingShape" mc:Ignorable="w14 w15 w16se w16cid wp14">
+<w:document xmlns:wpc="http://schemas.microsoft.com/office/word/2010/wordprocessingCanvas" xmlns:cx="http://schemas.microsoft.com/office/drawing/2014/chartex" xmlns:cx1="http://schemas.microsoft.com/office/drawing/2015/9/8/chartex" xmlns:cx2="http://schemas.microsoft.com/office/drawing/2015/10/21/chartex" xmlns:cx3="http://schemas.microsoft.com/office/drawing/2016/5/9/chartex" xmlns:cx4="http://schemas.microsoft.com/office/drawing/2016/5/10/chartex" xmlns:cx5="http://schemas.microsoft.com/office/drawing/2016/5/11/chartex" xmlns:cx6="http://schemas.microsoft.com/office/drawing/2016/5/12/chartex" xmlns:cx7="http://schemas.microsoft.com/office/drawing/2016/5/13/chartex" xmlns:cx8="http://schemas.microsoft.com/office/drawing/2016/5/14/chartex" xmlns:mc="http://schemas.openxmlformats.org/markup-compatibility/2006" xmlns:aink="http://schemas.microsoft.com/office/drawing/2016/ink" xmlns:am3d="http://schemas.microsoft.com/office/drawing/2017/model3d" xmlns:o="urn:schemas-microsoft-com:office:office" xmlns:oel="http://schemas.microsoft.com/office/2019/extlst" xmlns:r="http://schemas.openxmlformats.org/officeDocument/2006/relationships" xmlns:m="http://schemas.openxmlformats.org/officeDocument/2006/math" xmlns:v="urn:schemas-microsoft-com:vml" xmlns:wp14="http://schemas.microsoft.com/office/word/2010/wordprocessingDrawing" xmlns:wp="http://schemas.openxmlformats.org/drawingml/2006/wordprocessingDrawing" xmlns:w10="urn:schemas-microsoft-com:office:word" xmlns:w="http://schemas.openxmlformats.org/wordprocessingml/2006/main" xmlns:w14="http://schemas.microsoft.com/office/word/2010/wordml" xmlns:w15="http://schemas.microsoft.com/office/word/2012/wordml" xmlns:w16cex="http://schemas.microsoft.com/office/word/2018/wordml/cex" xmlns:w16cid="http://schemas.microsoft.com/office/word/2016/wordml/cid" xmlns:w16="http://schemas.microsoft.com/office/word/2018/wordml" xmlns:w16sdtdh="http://schemas.microsoft.com/office/word/2020/wordml/sdtdatahash" xmlns:w16se="http://schemas.microsoft.com/office/word/2015/wordml/symex" xmlns:wpg="http://schemas.microsoft.com/office/word/2010/wordprocessingGroup" xmlns:wpi="http://schemas.microsoft.com/office/word/2010/wordprocessingInk" xmlns:wne="http://schemas.microsoft.com/office/word/2006/wordml" xmlns:wps="http://schemas.microsoft.com/office/word/2010/wordprocessingShape" mc:Ignorable="w14 w15 w16se w16cid w16 w16cex w16sdtdh wp14">
   <w:body>
     <w:p>
       <w:pPr>
@@ -164,67 +164,6 @@
               </m:oMath>
             </m:oMathPara>
           </w:p>
-          <w:p>
-            <w:pPr>
-              <w:pStyle w:val="Caption"/>
-              <w:jc w:val="center"/>
-              <w:rPr>
-                <w:rFonts w:ascii="Times New Roman" w:eastAsia="Times New Roman" w:hAnsi="Times New Roman" w:cs="Times New Roman"/>
-              </w:rPr>
-            </w:pPr>
-            <w:r>
-              <w:rPr>
-                <w:b/>
-              </w:rPr>
-              <w:t xml:space="preserve">Equation </w:t>
-            </w:r>
-            <w:r>
-              <w:rPr>
-                <w:b/>
-              </w:rPr>
-              <w:fldChar w:fldCharType="begin"/>
-            </w:r>
-            <w:r>
-              <w:rPr>
-                <w:b/>
-              </w:rPr>
-              <w:instrText xml:space="preserve"> SEQ Equation \* ARABIC </w:instrText>
-            </w:r>
-            <w:r>
-              <w:rPr>
-                <w:b/>
-              </w:rPr>
-              <w:fldChar w:fldCharType="separate"/>
-            </w:r>
-            <w:r>
-              <w:rPr>
-                <w:b/>
-                <w:noProof/>
-              </w:rPr>
-              <w:t>1</w:t>
-            </w:r>
-            <w:r>
-              <w:rPr>
-                <w:b/>
-              </w:rPr>
-              <w:fldChar w:fldCharType="end"/>
-            </w:r>
-            <w:r>
-              <w:rPr>
-                <w:b/>
-              </w:rPr>
-              <w:t>:</w:t>
-            </w:r>
-            <w:r>
-              <w:t xml:space="preserve"> </w:t>
-            </w:r>
-            <w:r>
-              <w:t>T</w:t>
-            </w:r>
-            <w:r>
-              <w:t>he calculation of calorimeter heat capacity</w:t>
-            </w:r>
-          </w:p>
         </w:tc>
         <w:tc>
           <w:tcPr>
@@ -407,64 +346,6 @@
               </m:oMath>
             </m:oMathPara>
           </w:p>
-          <w:p>
-            <w:pPr>
-              <w:pStyle w:val="Caption"/>
-              <w:jc w:val="center"/>
-            </w:pPr>
-            <w:r>
-              <w:rPr>
-                <w:b/>
-              </w:rPr>
-              <w:t xml:space="preserve">Equation </w:t>
-            </w:r>
-            <w:r>
-              <w:rPr>
-                <w:b/>
-              </w:rPr>
-              <w:fldChar w:fldCharType="begin"/>
-            </w:r>
-            <w:r>
-              <w:rPr>
-                <w:b/>
-              </w:rPr>
-              <w:instrText xml:space="preserve"> SEQ Equation \* ARABIC </w:instrText>
-            </w:r>
-            <w:r>
-              <w:rPr>
-                <w:b/>
-              </w:rPr>
-              <w:fldChar w:fldCharType="separate"/>
-            </w:r>
-            <w:r>
-              <w:rPr>
-                <w:b/>
-                <w:noProof/>
-              </w:rPr>
-              <w:t>2</w:t>
-            </w:r>
-            <w:r>
-              <w:rPr>
-                <w:b/>
-              </w:rPr>
-              <w:fldChar w:fldCharType="end"/>
-            </w:r>
-            <w:r>
-              <w:rPr>
-                <w:b/>
-              </w:rPr>
-              <w:t>:</w:t>
-            </w:r>
-            <w:r>
-              <w:t xml:space="preserve"> </w:t>
-            </w:r>
-            <w:r>
-              <w:t>First law: c</w:t>
-            </w:r>
-            <w:r>
-              <w:t>alculation of constant volume heat transfer</w:t>
-            </w:r>
-          </w:p>
         </w:tc>
         <w:tc>
           <w:tcPr>
@@ -706,6 +587,66 @@
       </w:pPr>
       <w:r>
         <w:t>Data</w:t>
+      </w:r>
+    </w:p>
+    <w:p>
+      <w:pPr>
+        <w:pStyle w:val="Caption"/>
+        <w:keepNext/>
+        <w:jc w:val="center"/>
+      </w:pPr>
+      <w:r>
+        <w:rPr>
+          <w:b/>
+          <w:bCs/>
+        </w:rPr>
+        <w:t xml:space="preserve">Table </w:t>
+      </w:r>
+      <w:r>
+        <w:rPr>
+          <w:b/>
+          <w:bCs/>
+        </w:rPr>
+        <w:fldChar w:fldCharType="begin"/>
+      </w:r>
+      <w:r>
+        <w:rPr>
+          <w:b/>
+          <w:bCs/>
+        </w:rPr>
+        <w:instrText xml:space="preserve"> SEQ Table \* ARABIC </w:instrText>
+      </w:r>
+      <w:r>
+        <w:rPr>
+          <w:b/>
+          <w:bCs/>
+        </w:rPr>
+        <w:fldChar w:fldCharType="separate"/>
+      </w:r>
+      <w:r>
+        <w:rPr>
+          <w:b/>
+          <w:bCs/>
+          <w:noProof/>
+        </w:rPr>
+        <w:t>1</w:t>
+      </w:r>
+      <w:r>
+        <w:rPr>
+          <w:b/>
+          <w:bCs/>
+        </w:rPr>
+        <w:fldChar w:fldCharType="end"/>
+      </w:r>
+      <w:r>
+        <w:rPr>
+          <w:b/>
+          <w:bCs/>
+        </w:rPr>
+        <w:t>:</w:t>
+      </w:r>
+      <w:r>
+        <w:t xml:space="preserve"> Measured values of standard and smarties including calculated energy of combustion.</w:t>
       </w:r>
     </w:p>
     <w:tbl>
@@ -844,20 +785,24 @@
         <w:tc>
           <w:tcPr>
             <w:tcW w:w="2517" w:type="dxa"/>
+            <w:vAlign w:val="center"/>
           </w:tcPr>
           <w:p>
             <w:pPr>
               <w:keepNext/>
               <w:spacing w:line="360" w:lineRule="auto"/>
-              <w:jc w:val="both"/>
+              <w:jc w:val="center"/>
+              <w:rPr>
+                <w:rFonts w:cstheme="minorHAnsi"/>
+              </w:rPr>
             </w:pPr>
             <m:oMathPara>
               <m:oMath>
                 <m:r>
                   <w:rPr>
-                    <w:rFonts w:ascii="Cambria Math" w:hAnsi="Cambria Math"/>
+                    <w:rFonts w:ascii="Cambria Math" w:hAnsi="Cambria Math" w:cstheme="minorHAnsi"/>
                   </w:rPr>
-                  <m:t xml:space="preserve">1.000±0.0005 </m:t>
+                  <m:t>1.000±0.0005</m:t>
                 </m:r>
               </m:oMath>
             </m:oMathPara>
@@ -866,17 +811,21 @@
         <w:tc>
           <w:tcPr>
             <w:tcW w:w="2518" w:type="dxa"/>
+            <w:vAlign w:val="center"/>
           </w:tcPr>
           <w:p>
             <w:pPr>
               <w:spacing w:line="360" w:lineRule="auto"/>
-              <w:jc w:val="both"/>
+              <w:jc w:val="center"/>
+              <w:rPr>
+                <w:rFonts w:cstheme="minorHAnsi"/>
+              </w:rPr>
             </w:pPr>
             <m:oMathPara>
               <m:oMath>
                 <m:r>
                   <w:rPr>
-                    <w:rFonts w:ascii="Cambria Math" w:hAnsi="Cambria Math"/>
+                    <w:rFonts w:ascii="Cambria Math" w:hAnsi="Cambria Math" w:cstheme="minorHAnsi"/>
                   </w:rPr>
                   <m:t>2.582±0.0005</m:t>
                 </m:r>
@@ -887,12 +836,22 @@
         <w:tc>
           <w:tcPr>
             <w:tcW w:w="2518" w:type="dxa"/>
+            <w:vAlign w:val="center"/>
           </w:tcPr>
           <w:p>
             <w:pPr>
               <w:spacing w:line="360" w:lineRule="auto"/>
-              <w:jc w:val="both"/>
+              <w:jc w:val="center"/>
+              <w:rPr>
+                <w:rFonts w:cstheme="minorHAnsi"/>
+              </w:rPr>
             </w:pPr>
+            <w:r>
+              <w:rPr>
+                <w:rFonts w:cstheme="minorHAnsi"/>
+              </w:rPr>
+              <w:t>6.9±0.1</w:t>
+            </w:r>
           </w:p>
         </w:tc>
       </w:tr>
@@ -914,17 +873,21 @@
         <w:tc>
           <w:tcPr>
             <w:tcW w:w="2517" w:type="dxa"/>
+            <w:vAlign w:val="center"/>
           </w:tcPr>
           <w:p>
             <w:pPr>
               <w:spacing w:line="360" w:lineRule="auto"/>
-              <w:jc w:val="both"/>
+              <w:jc w:val="center"/>
+              <w:rPr>
+                <w:rFonts w:cstheme="minorHAnsi"/>
+              </w:rPr>
             </w:pPr>
             <m:oMathPara>
               <m:oMath>
                 <m:r>
                   <w:rPr>
-                    <w:rFonts w:ascii="Cambria Math" w:hAnsi="Cambria Math"/>
+                    <w:rFonts w:ascii="Cambria Math" w:hAnsi="Cambria Math" w:cstheme="minorHAnsi"/>
                   </w:rPr>
                   <m:t>0.488±0.0005</m:t>
                 </m:r>
@@ -935,17 +898,21 @@
         <w:tc>
           <w:tcPr>
             <w:tcW w:w="2518" w:type="dxa"/>
+            <w:vAlign w:val="center"/>
           </w:tcPr>
           <w:p>
             <w:pPr>
               <w:spacing w:line="360" w:lineRule="auto"/>
-              <w:jc w:val="both"/>
+              <w:jc w:val="center"/>
+              <w:rPr>
+                <w:rFonts w:cstheme="minorHAnsi"/>
+              </w:rPr>
             </w:pPr>
             <m:oMathPara>
               <m:oMath>
                 <m:r>
                   <w:rPr>
-                    <w:rFonts w:ascii="Cambria Math" w:hAnsi="Cambria Math"/>
+                    <w:rFonts w:ascii="Cambria Math" w:hAnsi="Cambria Math" w:cstheme="minorHAnsi"/>
                   </w:rPr>
                   <m:t>0.675±0.0005</m:t>
                 </m:r>
@@ -956,21 +923,34 @@
         <w:tc>
           <w:tcPr>
             <w:tcW w:w="2518" w:type="dxa"/>
+            <w:vAlign w:val="center"/>
           </w:tcPr>
           <w:p>
             <w:pPr>
               <w:spacing w:line="360" w:lineRule="auto"/>
-              <w:jc w:val="both"/>
+              <w:jc w:val="center"/>
+              <w:rPr>
+                <w:rFonts w:cstheme="minorHAnsi"/>
+              </w:rPr>
             </w:pPr>
+            <w:r>
+              <w:rPr>
+                <w:rFonts w:cstheme="minorHAnsi"/>
+              </w:rPr>
+              <w:t>7.3±1.5</w:t>
+            </w:r>
           </w:p>
         </w:tc>
       </w:tr>
     </w:tbl>
     <w:p>
       <w:pPr>
-        <w:spacing w:line="360" w:lineRule="auto"/>
-        <w:jc w:val="both"/>
+        <w:pStyle w:val="Heading1"/>
+        <w:spacing w:after="240"/>
       </w:pPr>
+      <w:r>
+        <w:t>Results and Discussion</w:t>
+      </w:r>
     </w:p>
     <w:p>
       <w:pPr>
@@ -978,7 +958,78 @@
         <w:jc w:val="both"/>
       </w:pPr>
       <w:r>
-        <w:t>Using thermo table data [1] we calculate the enthalpy of combustion for benzoic acid.</w:t>
+        <w:t xml:space="preserve">Using </w:t>
+      </w:r>
+      <w:r>
+        <w:t xml:space="preserve">the </w:t>
+      </w:r>
+      <w:proofErr w:type="spellStart"/>
+      <w:r>
+        <w:t>thermo</w:t>
+      </w:r>
+      <w:proofErr w:type="spellEnd"/>
+      <w:r>
+        <w:t xml:space="preserve"> data table and equation 2,</w:t>
+      </w:r>
+      <w:r>
+        <w:t xml:space="preserve"> we calculate the enthalpy and energy of combustion for benzoic acid</w:t>
+      </w:r>
+      <w:r>
+        <w:t xml:space="preserve"> to be -3226.7kJ/mol and -3225.5kJ/mol respectively</w:t>
+      </w:r>
+      <w:r>
+        <w:t>.</w:t>
+      </w:r>
+      <w:r>
+        <w:rPr>
+          <w:noProof/>
+        </w:rPr>
+        <w:t xml:space="preserve"> </w:t>
+      </w:r>
+      <w:r>
+        <w:rPr>
+          <w:vertAlign w:val="superscript"/>
+        </w:rPr>
+        <w:t>[1]</w:t>
+      </w:r>
+      <w:r>
+        <w:rPr>
+          <w:noProof/>
+        </w:rPr>
+        <w:t xml:space="preserve"> Calculations shown in appendix. </w:t>
+      </w:r>
+      <w:r>
+        <w:t>Using average bond enthalpy,</w:t>
+      </w:r>
+      <w:r>
+        <w:t xml:space="preserve"> we calculate the</w:t>
+      </w:r>
+      <w:r>
+        <w:t xml:space="preserve"> enthalpy of combustion for benzoic acid</w:t>
+      </w:r>
+      <w:r>
+        <w:t xml:space="preserve"> to be -3310kJ/mol</w:t>
+      </w:r>
+      <w:r>
+        <w:t xml:space="preserve">. </w:t>
+      </w:r>
+      <w:r>
+        <w:rPr>
+          <w:vertAlign w:val="superscript"/>
+        </w:rPr>
+        <w:t>[2]</w:t>
+      </w:r>
+      <w:r>
+        <w:rPr>
+          <w:vertAlign w:val="subscript"/>
+        </w:rPr>
+        <w:softHyphen/>
+      </w:r>
+      <w:r>
+        <w:t xml:space="preserve"> This calculation is shown in the appendix.</w:t>
+      </w:r>
+      <w:r>
+        <w:t xml:space="preserve"> Here we have a typical discrepancy found between experimental and calculated enthalpies. </w:t>
       </w:r>
     </w:p>
     <w:p>
@@ -987,17 +1038,829 @@
         <w:jc w:val="both"/>
       </w:pPr>
       <w:r>
-        <w:t>Using bon</w:t>
-      </w:r>
-      <w:r>
-        <w:t>d enthalpy calculations [2]</w:t>
-      </w:r>
+        <w:t xml:space="preserve">To calculate </w:t>
+      </w:r>
+      <w:proofErr w:type="spellStart"/>
+      <w:r>
+        <w:t>ΔU</w:t>
+      </w:r>
+      <w:r>
+        <w:rPr>
+          <w:vertAlign w:val="subscript"/>
+        </w:rPr>
+        <w:t>sur</w:t>
+      </w:r>
+      <w:proofErr w:type="spellEnd"/>
+      <w:r>
+        <w:t xml:space="preserve"> for our benzoic acid standard, we</w:t>
+      </w:r>
+      <w:r>
+        <w:t xml:space="preserve"> begin by taking</w:t>
+      </w:r>
+      <w:r>
+        <w:t xml:space="preserve"> the negative molar enthalpy of combustion times sample weight </w:t>
+      </w:r>
+      <w:r>
+        <w:t>divided by</w:t>
+      </w:r>
+      <w:r>
+        <w:t xml:space="preserve"> </w:t>
+      </w:r>
+      <w:r>
+        <w:t xml:space="preserve">the </w:t>
+      </w:r>
+      <w:r>
+        <w:t>molar mass</w:t>
+      </w:r>
+      <w:r>
+        <w:t xml:space="preserve"> of benzoic acid</w:t>
+      </w:r>
+      <w:r>
+        <w:t>:</w:t>
+      </w:r>
+    </w:p>
+    <w:p>
+      <w:pPr>
+        <w:spacing w:line="360" w:lineRule="auto"/>
+        <w:jc w:val="both"/>
+        <w:rPr>
+          <w:rFonts w:eastAsiaTheme="minorEastAsia"/>
+        </w:rPr>
+      </w:pPr>
+      <m:oMathPara>
+        <m:oMath>
+          <m:d>
+            <m:dPr>
+              <m:ctrlPr>
+                <w:rPr>
+                  <w:rFonts w:ascii="Cambria Math" w:hAnsi="Cambria Math"/>
+                  <w:i/>
+                </w:rPr>
+              </m:ctrlPr>
+            </m:dPr>
+            <m:e>
+              <m:r>
+                <w:rPr>
+                  <w:rFonts w:ascii="Cambria Math" w:hAnsi="Cambria Math"/>
+                </w:rPr>
+                <m:t>1.000±0.0005g</m:t>
+              </m:r>
+            </m:e>
+          </m:d>
+          <m:d>
+            <m:dPr>
+              <m:ctrlPr>
+                <w:rPr>
+                  <w:rFonts w:ascii="Cambria Math" w:hAnsi="Cambria Math"/>
+                  <w:i/>
+                </w:rPr>
+              </m:ctrlPr>
+            </m:dPr>
+            <m:e>
+              <m:f>
+                <m:fPr>
+                  <m:ctrlPr>
+                    <w:rPr>
+                      <w:rFonts w:ascii="Cambria Math" w:hAnsi="Cambria Math"/>
+                      <w:i/>
+                    </w:rPr>
+                  </m:ctrlPr>
+                </m:fPr>
+                <m:num>
+                  <m:r>
+                    <w:rPr>
+                      <w:rFonts w:ascii="Cambria Math" w:hAnsi="Cambria Math"/>
+                    </w:rPr>
+                    <m:t>1mol</m:t>
+                  </m:r>
+                </m:num>
+                <m:den>
+                  <m:r>
+                    <w:rPr>
+                      <w:rFonts w:ascii="Cambria Math" w:hAnsi="Cambria Math"/>
+                    </w:rPr>
+                    <m:t>122.12g</m:t>
+                  </m:r>
+                </m:den>
+              </m:f>
+            </m:e>
+          </m:d>
+          <m:d>
+            <m:dPr>
+              <m:ctrlPr>
+                <w:rPr>
+                  <w:rFonts w:ascii="Cambria Math" w:hAnsi="Cambria Math"/>
+                  <w:i/>
+                </w:rPr>
+              </m:ctrlPr>
+            </m:dPr>
+            <m:e>
+              <m:f>
+                <m:fPr>
+                  <m:ctrlPr>
+                    <w:rPr>
+                      <w:rFonts w:ascii="Cambria Math" w:hAnsi="Cambria Math"/>
+                      <w:i/>
+                    </w:rPr>
+                  </m:ctrlPr>
+                </m:fPr>
+                <m:num>
+                  <m:r>
+                    <w:rPr>
+                      <w:rFonts w:ascii="Cambria Math" w:hAnsi="Cambria Math"/>
+                    </w:rPr>
+                    <m:t>3225.5kJ</m:t>
+                  </m:r>
+                </m:num>
+                <m:den>
+                  <m:r>
+                    <w:rPr>
+                      <w:rFonts w:ascii="Cambria Math" w:hAnsi="Cambria Math"/>
+                    </w:rPr>
+                    <m:t>mol</m:t>
+                  </m:r>
+                </m:den>
+              </m:f>
+            </m:e>
+          </m:d>
+          <m:r>
+            <w:rPr>
+              <w:rFonts w:ascii="Cambria Math" w:hAnsi="Cambria Math"/>
+            </w:rPr>
+            <m:t>=</m:t>
+          </m:r>
+          <m:d>
+            <m:dPr>
+              <m:ctrlPr>
+                <w:rPr>
+                  <w:rFonts w:ascii="Cambria Math" w:hAnsi="Cambria Math"/>
+                  <w:i/>
+                </w:rPr>
+              </m:ctrlPr>
+            </m:dPr>
+            <m:e>
+              <m:r>
+                <w:rPr>
+                  <w:rFonts w:ascii="Cambria Math" w:hAnsi="Cambria Math"/>
+                </w:rPr>
+                <m:t>26.41±0.01</m:t>
+              </m:r>
+            </m:e>
+          </m:d>
+          <m:r>
+            <w:rPr>
+              <w:rFonts w:ascii="Cambria Math" w:hAnsi="Cambria Math"/>
+            </w:rPr>
+            <m:t>kJ</m:t>
+          </m:r>
+        </m:oMath>
+      </m:oMathPara>
     </w:p>
     <w:p>
       <w:pPr>
         <w:spacing w:line="360" w:lineRule="auto"/>
         <w:jc w:val="both"/>
       </w:pPr>
+      <w:r>
+        <w:lastRenderedPageBreak/>
+        <w:t xml:space="preserve">Error is propagated using worst-case scenario for all calculations. To calculate the calorimeter constant, we </w:t>
+      </w:r>
+      <w:r>
+        <w:t>use equation 1:</w:t>
+      </w:r>
+    </w:p>
+    <w:p>
+      <w:pPr>
+        <w:spacing w:line="360" w:lineRule="auto"/>
+        <w:jc w:val="both"/>
+      </w:pPr>
+      <m:oMathPara>
+        <m:oMath>
+          <m:r>
+            <w:rPr>
+              <w:rFonts w:ascii="Cambria Math" w:hAnsi="Cambria Math"/>
+            </w:rPr>
+            <m:t>Ccal=</m:t>
+          </m:r>
+          <m:f>
+            <m:fPr>
+              <m:ctrlPr>
+                <w:rPr>
+                  <w:rFonts w:ascii="Cambria Math" w:hAnsi="Cambria Math"/>
+                  <w:i/>
+                </w:rPr>
+              </m:ctrlPr>
+            </m:fPr>
+            <m:num>
+              <m:d>
+                <m:dPr>
+                  <m:ctrlPr>
+                    <w:rPr>
+                      <w:rFonts w:ascii="Cambria Math" w:hAnsi="Cambria Math"/>
+                      <w:i/>
+                    </w:rPr>
+                  </m:ctrlPr>
+                </m:dPr>
+                <m:e>
+                  <m:r>
+                    <w:rPr>
+                      <w:rFonts w:ascii="Cambria Math" w:hAnsi="Cambria Math"/>
+                    </w:rPr>
+                    <m:t>26.41±0.01</m:t>
+                  </m:r>
+                </m:e>
+              </m:d>
+              <m:r>
+                <w:rPr>
+                  <w:rFonts w:ascii="Cambria Math" w:hAnsi="Cambria Math"/>
+                </w:rPr>
+                <m:t>kJ</m:t>
+              </m:r>
+            </m:num>
+            <m:den>
+              <m:d>
+                <m:dPr>
+                  <m:ctrlPr>
+                    <w:rPr>
+                      <w:rFonts w:ascii="Cambria Math" w:hAnsi="Cambria Math"/>
+                      <w:i/>
+                    </w:rPr>
+                  </m:ctrlPr>
+                </m:dPr>
+                <m:e>
+                  <m:r>
+                    <w:rPr>
+                      <w:rFonts w:ascii="Cambria Math" w:hAnsi="Cambria Math"/>
+                    </w:rPr>
+                    <m:t>24.436±0.0005</m:t>
+                  </m:r>
+                </m:e>
+              </m:d>
+              <m:r>
+                <w:rPr>
+                  <w:rFonts w:ascii="Cambria Math" w:hAnsi="Cambria Math"/>
+                </w:rPr>
+                <m:t>°C-</m:t>
+              </m:r>
+              <m:d>
+                <m:dPr>
+                  <m:ctrlPr>
+                    <w:rPr>
+                      <w:rFonts w:ascii="Cambria Math" w:hAnsi="Cambria Math"/>
+                      <w:i/>
+                    </w:rPr>
+                  </m:ctrlPr>
+                </m:dPr>
+                <m:e>
+                  <m:r>
+                    <w:rPr>
+                      <w:rFonts w:ascii="Cambria Math" w:hAnsi="Cambria Math"/>
+                    </w:rPr>
+                    <m:t>21.854±0.0005</m:t>
+                  </m:r>
+                </m:e>
+              </m:d>
+              <m:r>
+                <w:rPr>
+                  <w:rFonts w:ascii="Cambria Math" w:hAnsi="Cambria Math"/>
+                </w:rPr>
+                <m:t>°C</m:t>
+              </m:r>
+            </m:den>
+          </m:f>
+          <m:f>
+            <m:fPr>
+              <m:ctrlPr>
+                <w:rPr>
+                  <w:rFonts w:ascii="Cambria Math" w:hAnsi="Cambria Math"/>
+                  <w:i/>
+                </w:rPr>
+              </m:ctrlPr>
+            </m:fPr>
+            <m:num>
+              <m:r>
+                <w:rPr>
+                  <w:rFonts w:ascii="Cambria Math" w:hAnsi="Cambria Math"/>
+                </w:rPr>
+                <m:t>°C</m:t>
+              </m:r>
+            </m:num>
+            <m:den>
+              <m:r>
+                <w:rPr>
+                  <w:rFonts w:ascii="Cambria Math" w:hAnsi="Cambria Math"/>
+                </w:rPr>
+                <m:t>K</m:t>
+              </m:r>
+            </m:den>
+          </m:f>
+          <m:r>
+            <w:rPr>
+              <w:rFonts w:ascii="Cambria Math" w:hAnsi="Cambria Math"/>
+            </w:rPr>
+            <m:t>=</m:t>
+          </m:r>
+          <m:d>
+            <m:dPr>
+              <m:ctrlPr>
+                <w:rPr>
+                  <w:rFonts w:ascii="Cambria Math" w:hAnsi="Cambria Math"/>
+                  <w:i/>
+                </w:rPr>
+              </m:ctrlPr>
+            </m:dPr>
+            <m:e>
+              <m:r>
+                <w:rPr>
+                  <w:rFonts w:ascii="Cambria Math" w:hAnsi="Cambria Math"/>
+                </w:rPr>
+                <m:t>10.229±0.007</m:t>
+              </m:r>
+            </m:e>
+          </m:d>
+          <m:f>
+            <m:fPr>
+              <m:ctrlPr>
+                <w:rPr>
+                  <w:rFonts w:ascii="Cambria Math" w:hAnsi="Cambria Math"/>
+                  <w:i/>
+                </w:rPr>
+              </m:ctrlPr>
+            </m:fPr>
+            <m:num>
+              <m:r>
+                <w:rPr>
+                  <w:rFonts w:ascii="Cambria Math" w:hAnsi="Cambria Math"/>
+                </w:rPr>
+                <m:t>kJ</m:t>
+              </m:r>
+            </m:num>
+            <m:den>
+              <m:r>
+                <w:rPr>
+                  <w:rFonts w:ascii="Cambria Math" w:hAnsi="Cambria Math"/>
+                </w:rPr>
+                <m:t>K</m:t>
+              </m:r>
+            </m:den>
+          </m:f>
+        </m:oMath>
+      </m:oMathPara>
+    </w:p>
+    <w:p>
+      <w:pPr>
+        <w:spacing w:line="360" w:lineRule="auto"/>
+        <w:jc w:val="both"/>
+      </w:pPr>
+      <w:r>
+        <w:t>W</w:t>
+      </w:r>
+      <w:r>
+        <w:t xml:space="preserve">e can calculate the internal energy of combustion for the smarties candy given the exact same volume of liquid in the surroundings and the change in temperature. Solving for </w:t>
+      </w:r>
+      <w:r>
+        <w:t>ΔU</w:t>
+      </w:r>
+      <w:r>
+        <w:t xml:space="preserve"> </w:t>
+      </w:r>
+      <w:r>
+        <w:t xml:space="preserve">in equation 1 </w:t>
+      </w:r>
+      <w:r>
+        <w:t>and plugging in values</w:t>
+      </w:r>
+      <w:r>
+        <w:t>,</w:t>
+      </w:r>
+      <w:r>
+        <w:t xml:space="preserve"> we get</w:t>
+      </w:r>
+    </w:p>
+    <w:p>
+      <w:pPr>
+        <w:spacing w:line="360" w:lineRule="auto"/>
+        <w:jc w:val="both"/>
+      </w:pPr>
+      <m:oMathPara>
+        <m:oMath>
+          <m:d>
+            <m:dPr>
+              <m:ctrlPr>
+                <w:rPr>
+                  <w:rFonts w:ascii="Cambria Math" w:hAnsi="Cambria Math"/>
+                  <w:i/>
+                </w:rPr>
+              </m:ctrlPr>
+            </m:dPr>
+            <m:e>
+              <m:r>
+                <w:rPr>
+                  <w:rFonts w:ascii="Cambria Math" w:hAnsi="Cambria Math"/>
+                </w:rPr>
+                <m:t>10.229±0.007</m:t>
+              </m:r>
+            </m:e>
+          </m:d>
+          <m:f>
+            <m:fPr>
+              <m:ctrlPr>
+                <w:rPr>
+                  <w:rFonts w:ascii="Cambria Math" w:hAnsi="Cambria Math"/>
+                  <w:i/>
+                </w:rPr>
+              </m:ctrlPr>
+            </m:fPr>
+            <m:num>
+              <m:r>
+                <w:rPr>
+                  <w:rFonts w:ascii="Cambria Math" w:hAnsi="Cambria Math"/>
+                </w:rPr>
+                <m:t>kJ</m:t>
+              </m:r>
+            </m:num>
+            <m:den>
+              <m:r>
+                <w:rPr>
+                  <w:rFonts w:ascii="Cambria Math" w:hAnsi="Cambria Math"/>
+                </w:rPr>
+                <m:t>K</m:t>
+              </m:r>
+            </m:den>
+          </m:f>
+          <m:d>
+            <m:dPr>
+              <m:ctrlPr>
+                <w:rPr>
+                  <w:rFonts w:ascii="Cambria Math" w:hAnsi="Cambria Math"/>
+                  <w:i/>
+                </w:rPr>
+              </m:ctrlPr>
+            </m:dPr>
+            <m:e>
+              <m:d>
+                <m:dPr>
+                  <m:ctrlPr>
+                    <w:rPr>
+                      <w:rFonts w:ascii="Cambria Math" w:hAnsi="Cambria Math"/>
+                      <w:i/>
+                    </w:rPr>
+                  </m:ctrlPr>
+                </m:dPr>
+                <m:e>
+                  <m:r>
+                    <w:rPr>
+                      <w:rFonts w:ascii="Cambria Math" w:hAnsi="Cambria Math"/>
+                    </w:rPr>
+                    <m:t>22.992±0.0005</m:t>
+                  </m:r>
+                </m:e>
+              </m:d>
+              <m:r>
+                <w:rPr>
+                  <w:rFonts w:ascii="Cambria Math" w:hAnsi="Cambria Math"/>
+                </w:rPr>
+                <m:t>°C-</m:t>
+              </m:r>
+              <m:d>
+                <m:dPr>
+                  <m:ctrlPr>
+                    <w:rPr>
+                      <w:rFonts w:ascii="Cambria Math" w:hAnsi="Cambria Math"/>
+                      <w:i/>
+                    </w:rPr>
+                  </m:ctrlPr>
+                </m:dPr>
+                <m:e>
+                  <m:r>
+                    <w:rPr>
+                      <w:rFonts w:ascii="Cambria Math" w:hAnsi="Cambria Math"/>
+                    </w:rPr>
+                    <m:t>22.317±0.0005</m:t>
+                  </m:r>
+                </m:e>
+              </m:d>
+              <m:r>
+                <w:rPr>
+                  <w:rFonts w:ascii="Cambria Math" w:hAnsi="Cambria Math"/>
+                </w:rPr>
+                <m:t>°C</m:t>
+              </m:r>
+            </m:e>
+          </m:d>
+          <m:f>
+            <m:fPr>
+              <m:ctrlPr>
+                <w:rPr>
+                  <w:rFonts w:ascii="Cambria Math" w:hAnsi="Cambria Math"/>
+                  <w:i/>
+                </w:rPr>
+              </m:ctrlPr>
+            </m:fPr>
+            <m:num>
+              <m:r>
+                <w:rPr>
+                  <w:rFonts w:ascii="Cambria Math" w:hAnsi="Cambria Math"/>
+                </w:rPr>
+                <m:t>K</m:t>
+              </m:r>
+            </m:num>
+            <m:den>
+              <m:r>
+                <w:rPr>
+                  <w:rFonts w:ascii="Cambria Math" w:hAnsi="Cambria Math"/>
+                </w:rPr>
+                <m:t>°C</m:t>
+              </m:r>
+            </m:den>
+          </m:f>
+          <m:r>
+            <w:rPr>
+              <w:rFonts w:ascii="Cambria Math" w:hAnsi="Cambria Math"/>
+            </w:rPr>
+            <m:t>=(6.9±0.1)kJ</m:t>
+          </m:r>
+        </m:oMath>
+      </m:oMathPara>
+    </w:p>
+    <w:p>
+      <w:pPr>
+        <w:spacing w:line="360" w:lineRule="auto"/>
+        <w:jc w:val="both"/>
+      </w:pPr>
+      <w:r>
+        <w:t>The back of the smarties bag gives the energy as 25kCal/7g. Since we combusted 0.488g of smarties, we can calculate the “literature value” of energy of combustion of smarties:</w:t>
+      </w:r>
+    </w:p>
+    <w:p>
+      <w:pPr>
+        <w:spacing w:line="360" w:lineRule="auto"/>
+        <w:jc w:val="both"/>
+      </w:pPr>
+      <m:oMathPara>
+        <m:oMath>
+          <m:d>
+            <m:dPr>
+              <m:ctrlPr>
+                <w:rPr>
+                  <w:rFonts w:ascii="Cambria Math" w:hAnsi="Cambria Math"/>
+                  <w:i/>
+                </w:rPr>
+              </m:ctrlPr>
+            </m:dPr>
+            <m:e>
+              <m:r>
+                <w:rPr>
+                  <w:rFonts w:ascii="Cambria Math" w:hAnsi="Cambria Math"/>
+                </w:rPr>
+                <m:t>0.488±0.0005</m:t>
+              </m:r>
+            </m:e>
+          </m:d>
+          <m:r>
+            <w:rPr>
+              <w:rFonts w:ascii="Cambria Math" w:hAnsi="Cambria Math"/>
+            </w:rPr>
+            <m:t>g</m:t>
+          </m:r>
+          <m:f>
+            <m:fPr>
+              <m:ctrlPr>
+                <w:rPr>
+                  <w:rFonts w:ascii="Cambria Math" w:eastAsiaTheme="minorEastAsia" w:hAnsi="Cambria Math"/>
+                  <w:i/>
+                </w:rPr>
+              </m:ctrlPr>
+            </m:fPr>
+            <m:num>
+              <m:r>
+                <w:rPr>
+                  <w:rFonts w:ascii="Cambria Math" w:eastAsiaTheme="minorEastAsia" w:hAnsi="Cambria Math"/>
+                </w:rPr>
+                <m:t>(25±5)kCal</m:t>
+              </m:r>
+            </m:num>
+            <m:den>
+              <m:r>
+                <w:rPr>
+                  <w:rFonts w:ascii="Cambria Math" w:eastAsiaTheme="minorEastAsia" w:hAnsi="Cambria Math"/>
+                </w:rPr>
+                <m:t>7g</m:t>
+              </m:r>
+            </m:den>
+          </m:f>
+          <m:f>
+            <m:fPr>
+              <m:ctrlPr>
+                <w:rPr>
+                  <w:rFonts w:ascii="Cambria Math" w:eastAsiaTheme="minorEastAsia" w:hAnsi="Cambria Math"/>
+                  <w:i/>
+                </w:rPr>
+              </m:ctrlPr>
+            </m:fPr>
+            <m:num>
+              <m:r>
+                <w:rPr>
+                  <w:rFonts w:ascii="Cambria Math" w:eastAsiaTheme="minorEastAsia" w:hAnsi="Cambria Math"/>
+                </w:rPr>
+                <m:t>4.184kJ</m:t>
+              </m:r>
+            </m:num>
+            <m:den>
+              <m:r>
+                <w:rPr>
+                  <w:rFonts w:ascii="Cambria Math" w:eastAsiaTheme="minorEastAsia" w:hAnsi="Cambria Math"/>
+                </w:rPr>
+                <m:t>1kCal</m:t>
+              </m:r>
+            </m:den>
+          </m:f>
+          <m:r>
+            <w:rPr>
+              <w:rFonts w:ascii="Cambria Math" w:eastAsiaTheme="minorEastAsia" w:hAnsi="Cambria Math"/>
+            </w:rPr>
+            <m:t>=</m:t>
+          </m:r>
+          <m:d>
+            <m:dPr>
+              <m:ctrlPr>
+                <w:rPr>
+                  <w:rFonts w:ascii="Cambria Math" w:eastAsiaTheme="minorEastAsia" w:hAnsi="Cambria Math"/>
+                  <w:i/>
+                </w:rPr>
+              </m:ctrlPr>
+            </m:dPr>
+            <m:e>
+              <m:r>
+                <w:rPr>
+                  <w:rFonts w:ascii="Cambria Math" w:eastAsiaTheme="minorEastAsia" w:hAnsi="Cambria Math"/>
+                </w:rPr>
+                <m:t>7.3±1.5</m:t>
+              </m:r>
+            </m:e>
+          </m:d>
+          <m:r>
+            <w:rPr>
+              <w:rFonts w:ascii="Cambria Math" w:eastAsiaTheme="minorEastAsia" w:hAnsi="Cambria Math"/>
+            </w:rPr>
+            <m:t>kJ</m:t>
+          </m:r>
+        </m:oMath>
+      </m:oMathPara>
+    </w:p>
+    <w:p>
+      <w:pPr>
+        <w:spacing w:line="360" w:lineRule="auto"/>
+        <w:jc w:val="both"/>
+      </w:pPr>
+      <w:r>
+        <w:t>We can compare both results using the difference method:</w:t>
+      </w:r>
+    </w:p>
+    <w:p>
+      <w:pPr>
+        <w:spacing w:line="360" w:lineRule="auto"/>
+        <w:jc w:val="both"/>
+        <w:rPr>
+          <w:rFonts w:eastAsiaTheme="minorEastAsia"/>
+        </w:rPr>
+      </w:pPr>
+      <m:oMathPara>
+        <m:oMath>
+          <m:d>
+            <m:dPr>
+              <m:ctrlPr>
+                <w:rPr>
+                  <w:rFonts w:ascii="Cambria Math" w:hAnsi="Cambria Math"/>
+                  <w:i/>
+                </w:rPr>
+              </m:ctrlPr>
+            </m:dPr>
+            <m:e>
+              <m:d>
+                <m:dPr>
+                  <m:ctrlPr>
+                    <w:rPr>
+                      <w:rFonts w:ascii="Cambria Math" w:hAnsi="Cambria Math"/>
+                      <w:i/>
+                    </w:rPr>
+                  </m:ctrlPr>
+                </m:dPr>
+                <m:e>
+                  <m:r>
+                    <w:rPr>
+                      <w:rFonts w:ascii="Cambria Math" w:hAnsi="Cambria Math"/>
+                    </w:rPr>
+                    <m:t>7.3-6.9</m:t>
+                  </m:r>
+                </m:e>
+              </m:d>
+              <m:r>
+                <w:rPr>
+                  <w:rFonts w:ascii="Cambria Math" w:hAnsi="Cambria Math"/>
+                </w:rPr>
+                <m:t>±</m:t>
+              </m:r>
+              <m:rad>
+                <m:radPr>
+                  <m:degHide m:val="1"/>
+                  <m:ctrlPr>
+                    <w:rPr>
+                      <w:rFonts w:ascii="Cambria Math" w:hAnsi="Cambria Math"/>
+                      <w:i/>
+                    </w:rPr>
+                  </m:ctrlPr>
+                </m:radPr>
+                <m:deg/>
+                <m:e>
+                  <m:sSup>
+                    <m:sSupPr>
+                      <m:ctrlPr>
+                        <w:rPr>
+                          <w:rFonts w:ascii="Cambria Math" w:hAnsi="Cambria Math"/>
+                          <w:i/>
+                        </w:rPr>
+                      </m:ctrlPr>
+                    </m:sSupPr>
+                    <m:e>
+                      <m:r>
+                        <w:rPr>
+                          <w:rFonts w:ascii="Cambria Math" w:hAnsi="Cambria Math"/>
+                        </w:rPr>
+                        <m:t>0.1</m:t>
+                      </m:r>
+                    </m:e>
+                    <m:sup>
+                      <m:r>
+                        <w:rPr>
+                          <w:rFonts w:ascii="Cambria Math" w:hAnsi="Cambria Math"/>
+                        </w:rPr>
+                        <m:t>2</m:t>
+                      </m:r>
+                    </m:sup>
+                  </m:sSup>
+                  <m:r>
+                    <w:rPr>
+                      <w:rFonts w:ascii="Cambria Math" w:hAnsi="Cambria Math"/>
+                    </w:rPr>
+                    <m:t>+</m:t>
+                  </m:r>
+                  <m:sSup>
+                    <m:sSupPr>
+                      <m:ctrlPr>
+                        <w:rPr>
+                          <w:rFonts w:ascii="Cambria Math" w:hAnsi="Cambria Math"/>
+                          <w:i/>
+                        </w:rPr>
+                      </m:ctrlPr>
+                    </m:sSupPr>
+                    <m:e>
+                      <m:r>
+                        <w:rPr>
+                          <w:rFonts w:ascii="Cambria Math" w:hAnsi="Cambria Math"/>
+                        </w:rPr>
+                        <m:t>1.5</m:t>
+                      </m:r>
+                    </m:e>
+                    <m:sup>
+                      <m:r>
+                        <w:rPr>
+                          <w:rFonts w:ascii="Cambria Math" w:hAnsi="Cambria Math"/>
+                        </w:rPr>
+                        <m:t>2</m:t>
+                      </m:r>
+                    </m:sup>
+                  </m:sSup>
+                </m:e>
+              </m:rad>
+              <m:ctrlPr>
+                <w:rPr>
+                  <w:rFonts w:ascii="Cambria Math" w:eastAsiaTheme="minorEastAsia" w:hAnsi="Cambria Math"/>
+                  <w:i/>
+                </w:rPr>
+              </m:ctrlPr>
+            </m:e>
+          </m:d>
+          <m:r>
+            <w:rPr>
+              <w:rFonts w:ascii="Cambria Math" w:eastAsiaTheme="minorEastAsia" w:hAnsi="Cambria Math"/>
+            </w:rPr>
+            <m:t>kJ=(0.387±1.5)kJ</m:t>
+          </m:r>
+        </m:oMath>
+      </m:oMathPara>
+    </w:p>
+    <w:p>
+      <w:pPr>
+        <w:spacing w:line="360" w:lineRule="auto"/>
+        <w:jc w:val="both"/>
+      </w:pPr>
+      <w:r>
+        <w:rPr>
+          <w:rFonts w:eastAsiaTheme="minorEastAsia"/>
+        </w:rPr>
+        <w:t xml:space="preserve">Since 0 falls within the calculated range at the end we can conclude the literature value of energy of smarties agrees with our value. </w:t>
+      </w:r>
     </w:p>
     <w:p>
       <w:pPr>
@@ -1005,70 +1868,305 @@
         <w:spacing w:after="240"/>
       </w:pPr>
       <w:r>
-        <w:t>Results and Discussion</w:t>
+        <w:t xml:space="preserve">Safety and </w:t>
+      </w:r>
+      <w:r>
+        <w:t>References</w:t>
       </w:r>
     </w:p>
     <w:p>
       <w:r>
-        <w:t>Wow look at those results</w:t>
+        <w:t>A bomb calorimeter involves inherently dangerous pressures. When disassembling anything under pressure, make sure pressures are equilibrated.</w:t>
+      </w:r>
+      <w:r>
+        <w:t xml:space="preserve"> </w:t>
+      </w:r>
+    </w:p>
+    <w:p>
+      <w:r>
+        <w:t xml:space="preserve">1. Engel, T; Reid, P. </w:t>
+      </w:r>
+      <w:r>
+        <w:rPr>
+          <w:i/>
+        </w:rPr>
+        <w:t>Physical Chemistry: Thermodynamics, Statistical Thermodynamics, and Kinetics</w:t>
+      </w:r>
+      <w:r>
+        <w:t>, 4th Ed.; Pearson Education: Glenview, IL, 2019;</w:t>
+      </w:r>
+      <w:r>
+        <w:t xml:space="preserve"> pp. </w:t>
+      </w:r>
+      <w:r>
+        <w:t>630-635</w:t>
+      </w:r>
+    </w:p>
+    <w:p>
+      <w:r>
+        <w:t>2.</w:t>
+      </w:r>
+      <w:r>
+        <w:t xml:space="preserve"> </w:t>
+      </w:r>
+      <w:r>
+        <w:t xml:space="preserve">Engel, T; Reid, P. </w:t>
+      </w:r>
+      <w:r>
+        <w:rPr>
+          <w:i/>
+        </w:rPr>
+        <w:t>Physical Chemistry: Thermodynamics, Statistical Thermodynamics, and Kinetics</w:t>
+      </w:r>
+      <w:r>
+        <w:t>, 4th Ed.; Pearson Education: Glenview, IL, 2019; p. 93</w:t>
       </w:r>
     </w:p>
     <w:p>
       <w:pPr>
         <w:pStyle w:val="Heading1"/>
-        <w:spacing w:after="240"/>
       </w:pPr>
       <w:r>
         <w:lastRenderedPageBreak/>
-        <w:t>References</w:t>
-      </w:r>
-      <w:bookmarkStart w:id="0" w:name="_GoBack"/>
-      <w:bookmarkEnd w:id="0"/>
+        <w:t>Appendix</w:t>
+      </w:r>
     </w:p>
     <w:p>
-      <w:r>
-        <w:t xml:space="preserve">1. </w:t>
-      </w:r>
-      <w:r>
-        <w:t xml:space="preserve">Engel, T; Reid, P. </w:t>
-      </w:r>
-      <w:r>
-        <w:rPr>
-          <w:i/>
-        </w:rPr>
-        <w:t>Physical Chemistry: Thermodynamics, Statistical Thermodynamics, and Kinetics</w:t>
-      </w:r>
-      <w:r>
-        <w:t>, 4th Ed.; Pearson Education: Glenview, IL, 2019;</w:t>
-      </w:r>
-      <w:r>
-        <w:t xml:space="preserve"> pp. </w:t>
-      </w:r>
-      <w:r>
-        <w:t>630-635</w:t>
+      <w:pPr>
+        <w:keepNext/>
+        <w:jc w:val="center"/>
+      </w:pPr>
+      <w:r>
+        <w:rPr>
+          <w:noProof/>
+        </w:rPr>
+        <w:drawing>
+          <wp:inline distT="0" distB="0" distL="0" distR="0" wp14:anchorId="7635E270" wp14:editId="0C3CDE79">
+            <wp:extent cx="3838755" cy="1978268"/>
+            <wp:effectExtent l="0" t="0" r="0" b="3175"/>
+            <wp:docPr id="4" name="Picture 4"/>
+            <wp:cNvGraphicFramePr>
+              <a:graphicFrameLocks xmlns:a="http://schemas.openxmlformats.org/drawingml/2006/main" noChangeAspect="1"/>
+            </wp:cNvGraphicFramePr>
+            <a:graphic xmlns:a="http://schemas.openxmlformats.org/drawingml/2006/main">
+              <a:graphicData uri="http://schemas.openxmlformats.org/drawingml/2006/picture">
+                <pic:pic xmlns:pic="http://schemas.openxmlformats.org/drawingml/2006/picture">
+                  <pic:nvPicPr>
+                    <pic:cNvPr id="0" name="Picture 1"/>
+                    <pic:cNvPicPr>
+                      <a:picLocks noChangeAspect="1" noChangeArrowheads="1"/>
+                    </pic:cNvPicPr>
+                  </pic:nvPicPr>
+                  <pic:blipFill>
+                    <a:blip r:embed="rId5" cstate="print">
+                      <a:extLst>
+                        <a:ext uri="{28A0092B-C50C-407E-A947-70E740481C1C}">
+                          <a14:useLocalDpi xmlns:a14="http://schemas.microsoft.com/office/drawing/2010/main" val="0"/>
+                        </a:ext>
+                      </a:extLst>
+                    </a:blip>
+                    <a:srcRect/>
+                    <a:stretch>
+                      <a:fillRect/>
+                    </a:stretch>
+                  </pic:blipFill>
+                  <pic:spPr bwMode="auto">
+                    <a:xfrm>
+                      <a:off x="0" y="0"/>
+                      <a:ext cx="3841588" cy="1979728"/>
+                    </a:xfrm>
+                    <a:prstGeom prst="rect">
+                      <a:avLst/>
+                    </a:prstGeom>
+                    <a:noFill/>
+                    <a:ln>
+                      <a:noFill/>
+                    </a:ln>
+                  </pic:spPr>
+                </pic:pic>
+              </a:graphicData>
+            </a:graphic>
+          </wp:inline>
+        </w:drawing>
       </w:r>
     </w:p>
     <w:p>
-      <w:r>
-        <w:t xml:space="preserve">2. </w:t>
-      </w:r>
-      <w:r>
-        <w:t xml:space="preserve">1. Engel, T; Reid, P. </w:t>
-      </w:r>
-      <w:r>
-        <w:rPr>
-          <w:i/>
-        </w:rPr>
-        <w:t>Physical Chemistry: Thermodynamics, Statistical Thermodynamics, and Kinetics</w:t>
-      </w:r>
-      <w:r>
-        <w:t>, 4th Ed.; Pearson Education: Glenview, IL, 2019; p</w:t>
-      </w:r>
-      <w:r>
-        <w:t>. 93</w:t>
+      <w:pPr>
+        <w:pStyle w:val="Caption"/>
+        <w:jc w:val="center"/>
+      </w:pPr>
+      <w:r>
+        <w:rPr>
+          <w:b/>
+          <w:bCs/>
+        </w:rPr>
+        <w:t xml:space="preserve">Figure </w:t>
+      </w:r>
+      <w:r>
+        <w:rPr>
+          <w:b/>
+          <w:bCs/>
+        </w:rPr>
+        <w:fldChar w:fldCharType="begin"/>
+      </w:r>
+      <w:r>
+        <w:rPr>
+          <w:b/>
+          <w:bCs/>
+        </w:rPr>
+        <w:instrText xml:space="preserve"> SEQ Figure \* ARABIC </w:instrText>
+      </w:r>
+      <w:r>
+        <w:rPr>
+          <w:b/>
+          <w:bCs/>
+        </w:rPr>
+        <w:fldChar w:fldCharType="separate"/>
+      </w:r>
+      <w:r>
+        <w:rPr>
+          <w:b/>
+          <w:bCs/>
+          <w:noProof/>
+        </w:rPr>
+        <w:t>1</w:t>
+      </w:r>
+      <w:r>
+        <w:rPr>
+          <w:b/>
+          <w:bCs/>
+        </w:rPr>
+        <w:fldChar w:fldCharType="end"/>
+      </w:r>
+      <w:r>
+        <w:rPr>
+          <w:b/>
+          <w:bCs/>
+        </w:rPr>
+        <w:t>:</w:t>
+      </w:r>
+      <w:r>
+        <w:t xml:space="preserve"> Calculation of enthalpy and internal energy of combustion of benzoic acid.</w:t>
       </w:r>
     </w:p>
-    <w:p/>
+    <w:p>
+      <w:pPr>
+        <w:keepNext/>
+        <w:jc w:val="center"/>
+      </w:pPr>
+      <w:r>
+        <w:rPr>
+          <w:noProof/>
+        </w:rPr>
+        <w:drawing>
+          <wp:inline distT="0" distB="0" distL="0" distR="0" wp14:anchorId="5FA0DFBE" wp14:editId="39B45DF5">
+            <wp:extent cx="3623480" cy="2080265"/>
+            <wp:effectExtent l="0" t="0" r="0" b="0"/>
+            <wp:docPr id="5" name="Picture 5"/>
+            <wp:cNvGraphicFramePr>
+              <a:graphicFrameLocks xmlns:a="http://schemas.openxmlformats.org/drawingml/2006/main" noChangeAspect="1"/>
+            </wp:cNvGraphicFramePr>
+            <a:graphic xmlns:a="http://schemas.openxmlformats.org/drawingml/2006/main">
+              <a:graphicData uri="http://schemas.openxmlformats.org/drawingml/2006/picture">
+                <pic:pic xmlns:pic="http://schemas.openxmlformats.org/drawingml/2006/picture">
+                  <pic:nvPicPr>
+                    <pic:cNvPr id="0" name="Picture 2"/>
+                    <pic:cNvPicPr>
+                      <a:picLocks noChangeAspect="1" noChangeArrowheads="1"/>
+                    </pic:cNvPicPr>
+                  </pic:nvPicPr>
+                  <pic:blipFill>
+                    <a:blip r:embed="rId6" cstate="print">
+                      <a:extLst>
+                        <a:ext uri="{28A0092B-C50C-407E-A947-70E740481C1C}">
+                          <a14:useLocalDpi xmlns:a14="http://schemas.microsoft.com/office/drawing/2010/main" val="0"/>
+                        </a:ext>
+                      </a:extLst>
+                    </a:blip>
+                    <a:srcRect/>
+                    <a:stretch>
+                      <a:fillRect/>
+                    </a:stretch>
+                  </pic:blipFill>
+                  <pic:spPr bwMode="auto">
+                    <a:xfrm>
+                      <a:off x="0" y="0"/>
+                      <a:ext cx="3639277" cy="2089334"/>
+                    </a:xfrm>
+                    <a:prstGeom prst="rect">
+                      <a:avLst/>
+                    </a:prstGeom>
+                    <a:noFill/>
+                    <a:ln>
+                      <a:noFill/>
+                    </a:ln>
+                  </pic:spPr>
+                </pic:pic>
+              </a:graphicData>
+            </a:graphic>
+          </wp:inline>
+        </w:drawing>
+      </w:r>
+    </w:p>
+    <w:p>
+      <w:pPr>
+        <w:pStyle w:val="Caption"/>
+        <w:jc w:val="center"/>
+      </w:pPr>
+      <w:r>
+        <w:rPr>
+          <w:b/>
+          <w:bCs/>
+        </w:rPr>
+        <w:t xml:space="preserve">Figure </w:t>
+      </w:r>
+      <w:r>
+        <w:rPr>
+          <w:b/>
+          <w:bCs/>
+        </w:rPr>
+        <w:fldChar w:fldCharType="begin"/>
+      </w:r>
+      <w:r>
+        <w:rPr>
+          <w:b/>
+          <w:bCs/>
+        </w:rPr>
+        <w:instrText xml:space="preserve"> SEQ Figure \* ARABIC </w:instrText>
+      </w:r>
+      <w:r>
+        <w:rPr>
+          <w:b/>
+          <w:bCs/>
+        </w:rPr>
+        <w:fldChar w:fldCharType="separate"/>
+      </w:r>
+      <w:r>
+        <w:rPr>
+          <w:b/>
+          <w:bCs/>
+          <w:noProof/>
+        </w:rPr>
+        <w:t>2</w:t>
+      </w:r>
+      <w:r>
+        <w:rPr>
+          <w:b/>
+          <w:bCs/>
+        </w:rPr>
+        <w:fldChar w:fldCharType="end"/>
+      </w:r>
+      <w:r>
+        <w:rPr>
+          <w:b/>
+          <w:bCs/>
+        </w:rPr>
+        <w:t>:</w:t>
+      </w:r>
+      <w:r>
+        <w:t xml:space="preserve"> Calculation of enthalpy of combustion of benzoic acid using average bond enthalpy.</w:t>
+      </w:r>
+    </w:p>
     <w:sectPr>
       <w:pgSz w:w="12240" w:h="15840"/>
       <w:pgMar w:top="1080" w:right="1080" w:bottom="1080" w:left="1080" w:header="720" w:footer="720" w:gutter="0"/>
@@ -1080,7 +2178,7 @@
 </file>
 
 <file path=word/styles.xml><?xml version="1.0" encoding="utf-8"?>
-<w:styles xmlns:mc="http://schemas.openxmlformats.org/markup-compatibility/2006" xmlns:r="http://schemas.openxmlformats.org/officeDocument/2006/relationships" xmlns:w="http://schemas.openxmlformats.org/wordprocessingml/2006/main" xmlns:w14="http://schemas.microsoft.com/office/word/2010/wordml" xmlns:w15="http://schemas.microsoft.com/office/word/2012/wordml" xmlns:w16cid="http://schemas.microsoft.com/office/word/2016/wordml/cid" xmlns:w16se="http://schemas.microsoft.com/office/word/2015/wordml/symex" mc:Ignorable="w14 w15 w16se w16cid">
+<w:styles xmlns:mc="http://schemas.openxmlformats.org/markup-compatibility/2006" xmlns:r="http://schemas.openxmlformats.org/officeDocument/2006/relationships" xmlns:w="http://schemas.openxmlformats.org/wordprocessingml/2006/main" xmlns:w14="http://schemas.microsoft.com/office/word/2010/wordml" xmlns:w15="http://schemas.microsoft.com/office/word/2012/wordml" xmlns:w16cex="http://schemas.microsoft.com/office/word/2018/wordml/cex" xmlns:w16cid="http://schemas.microsoft.com/office/word/2016/wordml/cid" xmlns:w16="http://schemas.microsoft.com/office/word/2018/wordml" xmlns:w16sdtdh="http://schemas.microsoft.com/office/word/2020/wordml/sdtdatahash" xmlns:w16se="http://schemas.microsoft.com/office/word/2015/wordml/symex" mc:Ignorable="w14 w15 w16se w16cid w16 w16cex w16sdtdh">
   <w:docDefaults>
     <w:rPrDefault>
       <w:rPr>
@@ -1096,7 +2194,7 @@
       </w:pPr>
     </w:pPrDefault>
   </w:docDefaults>
-  <w:latentStyles w:defLockedState="0" w:defUIPriority="99" w:defSemiHidden="0" w:defUnhideWhenUsed="0" w:defQFormat="0" w:count="375">
+  <w:latentStyles w:defLockedState="0" w:defUIPriority="99" w:defSemiHidden="0" w:defUnhideWhenUsed="0" w:defQFormat="0" w:count="376">
     <w:lsdException w:name="Normal" w:uiPriority="0" w:qFormat="1"/>
     <w:lsdException w:name="heading 1" w:uiPriority="9" w:qFormat="1"/>
     <w:lsdException w:name="heading 2" w:semiHidden="1" w:uiPriority="9" w:unhideWhenUsed="1" w:qFormat="1"/>
@@ -1472,6 +2570,7 @@
     <w:lsdException w:name="Smart Hyperlink" w:semiHidden="1" w:unhideWhenUsed="1"/>
     <w:lsdException w:name="Hashtag" w:semiHidden="1" w:unhideWhenUsed="1"/>
     <w:lsdException w:name="Unresolved Mention" w:semiHidden="1" w:unhideWhenUsed="1"/>
+    <w:lsdException w:name="Smart Link" w:semiHidden="1" w:unhideWhenUsed="1"/>
   </w:latentStyles>
   <w:style w:type="paragraph" w:default="1" w:styleId="Normal">
     <w:name w:val="Normal"/>

</xml_diff>